<commit_message>
Added write_tome_dend() and read_tome_dend() to store dendrograms as serialized objects.
</commit_message>
<xml_diff>
--- a/tome_structure.docx
+++ b/tome_structure.docx
@@ -941,260 +941,200 @@
         <w:tab/>
         <w:t>x</w:t>
       </w:r>
+    </w:p>
+    <w:p>
+      <w:pPr>
+        <w:spacing w:after="0"/>
+        <w:rPr>
+          <w:rFonts w:ascii="Courier New" w:hAnsi="Courier New" w:cs="Courier New"/>
+          <w:color w:val="548DD4" w:themeColor="text2" w:themeTint="99"/>
+          <w:sz w:val="18"/>
+          <w:szCs w:val="18"/>
+        </w:rPr>
+      </w:pPr>
+      <w:r>
+        <w:rPr>
+          <w:rFonts w:ascii="Courier New" w:hAnsi="Courier New" w:cs="Courier New"/>
+          <w:color w:val="548DD4" w:themeColor="text2" w:themeTint="99"/>
+          <w:sz w:val="18"/>
+          <w:szCs w:val="18"/>
+        </w:rPr>
+        <w:tab/>
+      </w:r>
+      <w:r>
+        <w:rPr>
+          <w:rFonts w:ascii="Courier New" w:hAnsi="Courier New" w:cs="Courier New"/>
+          <w:color w:val="548DD4" w:themeColor="text2" w:themeTint="99"/>
+          <w:sz w:val="18"/>
+          <w:szCs w:val="18"/>
+        </w:rPr>
+        <w:tab/>
+        <w:t xml:space="preserve">total_exon_counts : </w:t>
+      </w:r>
+      <w:r>
+        <w:rPr>
+          <w:rFonts w:ascii="Courier New" w:hAnsi="Courier New" w:cs="Courier New"/>
+          <w:color w:val="548DD4" w:themeColor="text2" w:themeTint="99"/>
+          <w:sz w:val="18"/>
+          <w:szCs w:val="18"/>
+        </w:rPr>
+        <w:t>read_tome_total_counts(</w:t>
+      </w:r>
+      <w:r>
+        <w:rPr>
+          <w:rFonts w:ascii="Courier New" w:hAnsi="Courier New" w:cs="Courier New"/>
+          <w:color w:val="548DD4" w:themeColor="text2" w:themeTint="99"/>
+          <w:sz w:val="18"/>
+          <w:szCs w:val="18"/>
+        </w:rPr>
+        <w:t>region = “exon”</w:t>
+      </w:r>
+      <w:r>
+        <w:rPr>
+          <w:rFonts w:ascii="Courier New" w:hAnsi="Courier New" w:cs="Courier New"/>
+          <w:color w:val="548DD4" w:themeColor="text2" w:themeTint="99"/>
+          <w:sz w:val="18"/>
+          <w:szCs w:val="18"/>
+        </w:rPr>
+        <w:t>)</w:t>
+      </w:r>
+    </w:p>
+    <w:p>
+      <w:pPr>
+        <w:spacing w:after="0"/>
+        <w:rPr>
+          <w:rFonts w:ascii="Courier New" w:hAnsi="Courier New" w:cs="Courier New"/>
+          <w:color w:val="548DD4" w:themeColor="text2" w:themeTint="99"/>
+          <w:sz w:val="18"/>
+          <w:szCs w:val="18"/>
+        </w:rPr>
+      </w:pPr>
+      <w:r>
+        <w:rPr>
+          <w:rFonts w:ascii="Courier New" w:hAnsi="Courier New" w:cs="Courier New"/>
+          <w:color w:val="548DD4" w:themeColor="text2" w:themeTint="99"/>
+          <w:sz w:val="18"/>
+          <w:szCs w:val="18"/>
+        </w:rPr>
+        <w:tab/>
+      </w:r>
+      <w:r>
+        <w:rPr>
+          <w:rFonts w:ascii="Courier New" w:hAnsi="Courier New" w:cs="Courier New"/>
+          <w:color w:val="548DD4" w:themeColor="text2" w:themeTint="99"/>
+          <w:sz w:val="18"/>
+          <w:szCs w:val="18"/>
+        </w:rPr>
+        <w:tab/>
+        <w:t xml:space="preserve">total_intron_counts </w:t>
+      </w:r>
+      <w:r>
+        <w:rPr>
+          <w:rFonts w:ascii="Courier New" w:hAnsi="Courier New" w:cs="Courier New"/>
+          <w:color w:val="548DD4" w:themeColor="text2" w:themeTint="99"/>
+          <w:sz w:val="18"/>
+          <w:szCs w:val="18"/>
+        </w:rPr>
+        <w:t xml:space="preserve">: </w:t>
+      </w:r>
+      <w:r>
+        <w:rPr>
+          <w:rFonts w:ascii="Courier New" w:hAnsi="Courier New" w:cs="Courier New"/>
+          <w:color w:val="548DD4" w:themeColor="text2" w:themeTint="99"/>
+          <w:sz w:val="18"/>
+          <w:szCs w:val="18"/>
+        </w:rPr>
+        <w:t>read_tome_total_counts(</w:t>
+      </w:r>
+      <w:r>
+        <w:rPr>
+          <w:rFonts w:ascii="Courier New" w:hAnsi="Courier New" w:cs="Courier New"/>
+          <w:color w:val="548DD4" w:themeColor="text2" w:themeTint="99"/>
+          <w:sz w:val="18"/>
+          <w:szCs w:val="18"/>
+        </w:rPr>
+        <w:t>region = “intron”</w:t>
+      </w:r>
+      <w:r>
+        <w:rPr>
+          <w:rFonts w:ascii="Courier New" w:hAnsi="Courier New" w:cs="Courier New"/>
+          <w:color w:val="548DD4" w:themeColor="text2" w:themeTint="99"/>
+          <w:sz w:val="18"/>
+          <w:szCs w:val="18"/>
+        </w:rPr>
+        <w:t>)</w:t>
+      </w:r>
+    </w:p>
+    <w:p>
+      <w:pPr>
+        <w:spacing w:after="0"/>
+        <w:rPr>
+          <w:rFonts w:ascii="Courier New" w:hAnsi="Courier New" w:cs="Courier New"/>
+          <w:color w:val="FF0000"/>
+          <w:sz w:val="18"/>
+          <w:szCs w:val="18"/>
+        </w:rPr>
+      </w:pPr>
+      <w:r>
+        <w:rPr>
+          <w:rFonts w:ascii="Courier New" w:hAnsi="Courier New" w:cs="Courier New"/>
+          <w:color w:val="FF0000"/>
+          <w:sz w:val="18"/>
+          <w:szCs w:val="18"/>
+        </w:rPr>
+        <w:tab/>
+        <w:t>dend/</w:t>
+      </w:r>
+    </w:p>
+    <w:p>
+      <w:pPr>
+        <w:spacing w:after="0"/>
+        <w:rPr>
+          <w:rFonts w:ascii="Courier New" w:hAnsi="Courier New" w:cs="Courier New"/>
+          <w:color w:val="FF0000"/>
+          <w:sz w:val="18"/>
+          <w:szCs w:val="18"/>
+        </w:rPr>
+      </w:pPr>
+      <w:r>
+        <w:rPr>
+          <w:rFonts w:ascii="Courier New" w:hAnsi="Courier New" w:cs="Courier New"/>
+          <w:color w:val="FF0000"/>
+          <w:sz w:val="18"/>
+          <w:szCs w:val="18"/>
+        </w:rPr>
+        <w:tab/>
+      </w:r>
+      <w:r>
+        <w:rPr>
+          <w:rFonts w:ascii="Courier New" w:hAnsi="Courier New" w:cs="Courier New"/>
+          <w:color w:val="FF0000"/>
+          <w:sz w:val="18"/>
+          <w:szCs w:val="18"/>
+        </w:rPr>
+        <w:tab/>
+        <w:t>[dend_name</w:t>
+      </w:r>
+      <w:r>
+        <w:rPr>
+          <w:rFonts w:ascii="Courier New" w:hAnsi="Courier New" w:cs="Courier New"/>
+          <w:color w:val="FF0000"/>
+          <w:sz w:val="18"/>
+          <w:szCs w:val="18"/>
+        </w:rPr>
+        <w:t>] – a serialized, ASCII object.</w:t>
+      </w:r>
+      <w:r>
+        <w:rPr>
+          <w:rFonts w:ascii="Courier New" w:hAnsi="Courier New" w:cs="Courier New"/>
+          <w:color w:val="FF0000"/>
+          <w:sz w:val="18"/>
+          <w:szCs w:val="18"/>
+        </w:rPr>
+        <w:t xml:space="preserve"> : write_tome_dend() read_tome_dend()</w:t>
+      </w:r>
       <w:bookmarkStart w:id="0" w:name="_GoBack"/>
       <w:bookmarkEnd w:id="0"/>
-    </w:p>
-    <w:p>
-      <w:pPr>
-        <w:spacing w:after="0"/>
-        <w:rPr>
-          <w:rFonts w:ascii="Courier New" w:hAnsi="Courier New" w:cs="Courier New"/>
-          <w:color w:val="548DD4" w:themeColor="text2" w:themeTint="99"/>
-          <w:sz w:val="18"/>
-          <w:szCs w:val="18"/>
-        </w:rPr>
-      </w:pPr>
-      <w:r>
-        <w:rPr>
-          <w:rFonts w:ascii="Courier New" w:hAnsi="Courier New" w:cs="Courier New"/>
-          <w:color w:val="548DD4" w:themeColor="text2" w:themeTint="99"/>
-          <w:sz w:val="18"/>
-          <w:szCs w:val="18"/>
-        </w:rPr>
-        <w:tab/>
-      </w:r>
-      <w:r>
-        <w:rPr>
-          <w:rFonts w:ascii="Courier New" w:hAnsi="Courier New" w:cs="Courier New"/>
-          <w:color w:val="548DD4" w:themeColor="text2" w:themeTint="99"/>
-          <w:sz w:val="18"/>
-          <w:szCs w:val="18"/>
-        </w:rPr>
-        <w:tab/>
-        <w:t xml:space="preserve">total_exon_counts : </w:t>
-      </w:r>
-      <w:r>
-        <w:rPr>
-          <w:rFonts w:ascii="Courier New" w:hAnsi="Courier New" w:cs="Courier New"/>
-          <w:color w:val="548DD4" w:themeColor="text2" w:themeTint="99"/>
-          <w:sz w:val="18"/>
-          <w:szCs w:val="18"/>
-        </w:rPr>
-        <w:t>read_tome_total_counts(</w:t>
-      </w:r>
-      <w:r>
-        <w:rPr>
-          <w:rFonts w:ascii="Courier New" w:hAnsi="Courier New" w:cs="Courier New"/>
-          <w:color w:val="548DD4" w:themeColor="text2" w:themeTint="99"/>
-          <w:sz w:val="18"/>
-          <w:szCs w:val="18"/>
-        </w:rPr>
-        <w:t>region = “exon”</w:t>
-      </w:r>
-      <w:r>
-        <w:rPr>
-          <w:rFonts w:ascii="Courier New" w:hAnsi="Courier New" w:cs="Courier New"/>
-          <w:color w:val="548DD4" w:themeColor="text2" w:themeTint="99"/>
-          <w:sz w:val="18"/>
-          <w:szCs w:val="18"/>
-        </w:rPr>
-        <w:t>)</w:t>
-      </w:r>
-    </w:p>
-    <w:p>
-      <w:pPr>
-        <w:spacing w:after="0"/>
-        <w:rPr>
-          <w:rFonts w:ascii="Courier New" w:hAnsi="Courier New" w:cs="Courier New"/>
-          <w:color w:val="548DD4" w:themeColor="text2" w:themeTint="99"/>
-          <w:sz w:val="18"/>
-          <w:szCs w:val="18"/>
-        </w:rPr>
-      </w:pPr>
-      <w:r>
-        <w:rPr>
-          <w:rFonts w:ascii="Courier New" w:hAnsi="Courier New" w:cs="Courier New"/>
-          <w:color w:val="548DD4" w:themeColor="text2" w:themeTint="99"/>
-          <w:sz w:val="18"/>
-          <w:szCs w:val="18"/>
-        </w:rPr>
-        <w:tab/>
-      </w:r>
-      <w:r>
-        <w:rPr>
-          <w:rFonts w:ascii="Courier New" w:hAnsi="Courier New" w:cs="Courier New"/>
-          <w:color w:val="548DD4" w:themeColor="text2" w:themeTint="99"/>
-          <w:sz w:val="18"/>
-          <w:szCs w:val="18"/>
-        </w:rPr>
-        <w:tab/>
-        <w:t xml:space="preserve">total_intron_counts </w:t>
-      </w:r>
-      <w:r>
-        <w:rPr>
-          <w:rFonts w:ascii="Courier New" w:hAnsi="Courier New" w:cs="Courier New"/>
-          <w:color w:val="548DD4" w:themeColor="text2" w:themeTint="99"/>
-          <w:sz w:val="18"/>
-          <w:szCs w:val="18"/>
-        </w:rPr>
-        <w:t xml:space="preserve">: </w:t>
-      </w:r>
-      <w:r>
-        <w:rPr>
-          <w:rFonts w:ascii="Courier New" w:hAnsi="Courier New" w:cs="Courier New"/>
-          <w:color w:val="548DD4" w:themeColor="text2" w:themeTint="99"/>
-          <w:sz w:val="18"/>
-          <w:szCs w:val="18"/>
-        </w:rPr>
-        <w:t>read_tome_total_counts(</w:t>
-      </w:r>
-      <w:r>
-        <w:rPr>
-          <w:rFonts w:ascii="Courier New" w:hAnsi="Courier New" w:cs="Courier New"/>
-          <w:color w:val="548DD4" w:themeColor="text2" w:themeTint="99"/>
-          <w:sz w:val="18"/>
-          <w:szCs w:val="18"/>
-        </w:rPr>
-        <w:t>region = “intron”</w:t>
-      </w:r>
-      <w:r>
-        <w:rPr>
-          <w:rFonts w:ascii="Courier New" w:hAnsi="Courier New" w:cs="Courier New"/>
-          <w:color w:val="548DD4" w:themeColor="text2" w:themeTint="99"/>
-          <w:sz w:val="18"/>
-          <w:szCs w:val="18"/>
-        </w:rPr>
-        <w:t>)</w:t>
-      </w:r>
-    </w:p>
-    <w:p>
-      <w:pPr>
-        <w:spacing w:after="0"/>
-        <w:rPr>
-          <w:rFonts w:ascii="Courier New" w:hAnsi="Courier New" w:cs="Courier New"/>
-          <w:color w:val="FF0000"/>
-          <w:sz w:val="18"/>
-          <w:szCs w:val="18"/>
-        </w:rPr>
-      </w:pPr>
-      <w:r>
-        <w:rPr>
-          <w:rFonts w:ascii="Courier New" w:hAnsi="Courier New" w:cs="Courier New"/>
-          <w:color w:val="FF0000"/>
-          <w:sz w:val="18"/>
-          <w:szCs w:val="18"/>
-        </w:rPr>
-        <w:tab/>
-        <w:t>dend/</w:t>
-      </w:r>
-    </w:p>
-    <w:p>
-      <w:pPr>
-        <w:spacing w:after="0"/>
-        <w:rPr>
-          <w:rFonts w:ascii="Courier New" w:hAnsi="Courier New" w:cs="Courier New"/>
-          <w:color w:val="FF0000"/>
-          <w:sz w:val="18"/>
-          <w:szCs w:val="18"/>
-        </w:rPr>
-      </w:pPr>
-      <w:r>
-        <w:rPr>
-          <w:rFonts w:ascii="Courier New" w:hAnsi="Courier New" w:cs="Courier New"/>
-          <w:color w:val="FF0000"/>
-          <w:sz w:val="18"/>
-          <w:szCs w:val="18"/>
-        </w:rPr>
-        <w:tab/>
-      </w:r>
-      <w:r>
-        <w:rPr>
-          <w:rFonts w:ascii="Courier New" w:hAnsi="Courier New" w:cs="Courier New"/>
-          <w:color w:val="FF0000"/>
-          <w:sz w:val="18"/>
-          <w:szCs w:val="18"/>
-        </w:rPr>
-        <w:tab/>
-        <w:t>[dend_name]/</w:t>
-      </w:r>
-    </w:p>
-    <w:p>
-      <w:pPr>
-        <w:spacing w:after="0"/>
-        <w:rPr>
-          <w:rFonts w:ascii="Courier New" w:hAnsi="Courier New" w:cs="Courier New"/>
-          <w:color w:val="FF0000"/>
-          <w:sz w:val="18"/>
-          <w:szCs w:val="18"/>
-        </w:rPr>
-      </w:pPr>
-      <w:r>
-        <w:rPr>
-          <w:rFonts w:ascii="Courier New" w:hAnsi="Courier New" w:cs="Courier New"/>
-          <w:color w:val="FF0000"/>
-          <w:sz w:val="18"/>
-          <w:szCs w:val="18"/>
-        </w:rPr>
-        <w:tab/>
-      </w:r>
-      <w:r>
-        <w:rPr>
-          <w:rFonts w:ascii="Courier New" w:hAnsi="Courier New" w:cs="Courier New"/>
-          <w:color w:val="FF0000"/>
-          <w:sz w:val="18"/>
-          <w:szCs w:val="18"/>
-        </w:rPr>
-        <w:tab/>
-      </w:r>
-      <w:r>
-        <w:rPr>
-          <w:rFonts w:ascii="Courier New" w:hAnsi="Courier New" w:cs="Courier New"/>
-          <w:color w:val="FF0000"/>
-          <w:sz w:val="18"/>
-          <w:szCs w:val="18"/>
-        </w:rPr>
-        <w:tab/>
-        <w:t>nodes - a data.frame object</w:t>
-      </w:r>
-    </w:p>
-    <w:p>
-      <w:pPr>
-        <w:spacing w:after="0"/>
-        <w:rPr>
-          <w:rFonts w:ascii="Courier New" w:hAnsi="Courier New" w:cs="Courier New"/>
-          <w:color w:val="FF0000"/>
-          <w:sz w:val="18"/>
-          <w:szCs w:val="18"/>
-        </w:rPr>
-      </w:pPr>
-      <w:r>
-        <w:rPr>
-          <w:rFonts w:ascii="Courier New" w:hAnsi="Courier New" w:cs="Courier New"/>
-          <w:color w:val="FF0000"/>
-          <w:sz w:val="18"/>
-          <w:szCs w:val="18"/>
-        </w:rPr>
-        <w:tab/>
-      </w:r>
-      <w:r>
-        <w:rPr>
-          <w:rFonts w:ascii="Courier New" w:hAnsi="Courier New" w:cs="Courier New"/>
-          <w:color w:val="FF0000"/>
-          <w:sz w:val="18"/>
-          <w:szCs w:val="18"/>
-        </w:rPr>
-        <w:tab/>
-      </w:r>
-      <w:r>
-        <w:rPr>
-          <w:rFonts w:ascii="Courier New" w:hAnsi="Courier New" w:cs="Courier New"/>
-          <w:color w:val="FF0000"/>
-          <w:sz w:val="18"/>
-          <w:szCs w:val="18"/>
-        </w:rPr>
-        <w:tab/>
-        <w:t>segments - a data.frame object</w:t>
-      </w:r>
     </w:p>
     <w:p>
       <w:pPr>

</xml_diff>